<commit_message>
Update data science cw
</commit_message>
<xml_diff>
--- a/3D graphics/2.503 Report.docx
+++ b/3D graphics/2.503 Report.docx
@@ -6,7 +6,10 @@
       <w:pPr>
         <w:spacing w:line="240" w:lineRule="auto"/>
         <w:rPr>
-          <w:rFonts w:cstheme="minorHAnsi"/>
+          <w:rStyle w:val="Strong"/>
+          <w:rFonts w:cstheme="minorHAnsi"/>
+          <w:b w:val="0"/>
+          <w:bCs w:val="0"/>
           <w:color w:val="1F1F1F"/>
           <w:shd w:val="clear" w:color="auto" w:fill="FFFFFF"/>
         </w:rPr>
@@ -18,29 +21,59 @@
           <w:color w:val="1F1F1F"/>
           <w:shd w:val="clear" w:color="auto" w:fill="FFFFFF"/>
         </w:rPr>
-        <w:t>Task 1: </w:t>
-      </w:r>
-      <w:r>
+        <w:t xml:space="preserve">Lab URL: </w:t>
+      </w:r>
+      <w:hyperlink r:id="rId6" w:history="1">
+        <w:r>
+          <w:rPr>
+            <w:rStyle w:val="Hyperlink"/>
+            <w:rFonts w:cstheme="minorHAnsi"/>
+            <w:shd w:val="clear" w:color="auto" w:fill="FFFFFF"/>
+          </w:rPr>
+          <w:t>https://hub.labs.coursera.org:443/connect/sharediufevvlr?forceRefresh=false</w:t>
+        </w:r>
+      </w:hyperlink>
+    </w:p>
+    <w:p>
+      <w:pPr>
+        <w:spacing w:line="240" w:lineRule="auto"/>
         <w:rPr>
           <w:rFonts w:cstheme="minorHAnsi"/>
           <w:color w:val="1F1F1F"/>
           <w:shd w:val="clear" w:color="auto" w:fill="FFFFFF"/>
         </w:rPr>
-        <w:t>Create a 3D scene using basic graphics techniques, laying object out using transforms</w:t>
-      </w:r>
-    </w:p>
-    <w:p>
-      <w:pPr>
-        <w:spacing w:line="240" w:lineRule="auto"/>
-        <w:rPr>
+      </w:pPr>
+      <w:r>
+        <w:rPr>
+          <w:rStyle w:val="Strong"/>
           <w:rFonts w:cstheme="minorHAnsi"/>
           <w:color w:val="1F1F1F"/>
           <w:shd w:val="clear" w:color="auto" w:fill="FFFFFF"/>
         </w:rPr>
-      </w:pPr>
-      <w:r>
-        <w:rPr>
-          <w:rFonts w:cstheme="minorHAnsi"/>
+        <w:t>Task 1: </w:t>
+      </w:r>
+      <w:r>
+        <w:rPr>
+          <w:rFonts w:cstheme="minorHAnsi"/>
+          <w:color w:val="1F1F1F"/>
+          <w:shd w:val="clear" w:color="auto" w:fill="FFFFFF"/>
+        </w:rPr>
+        <w:t>Create a 3D scene using basic graphics techniques, laying object out using transforms</w:t>
+      </w:r>
+    </w:p>
+    <w:p>
+      <w:pPr>
+        <w:spacing w:line="240" w:lineRule="auto"/>
+        <w:rPr>
+          <w:rFonts w:cstheme="minorHAnsi"/>
+          <w:color w:val="1F1F1F"/>
+          <w:shd w:val="clear" w:color="auto" w:fill="FFFFFF"/>
+        </w:rPr>
+      </w:pPr>
+      <w:r>
+        <w:rPr>
+          <w:rFonts w:cstheme="minorHAnsi"/>
+          <w:noProof/>
           <w:color w:val="1F1F1F"/>
           <w:shd w:val="clear" w:color="auto" w:fill="FFFFFF"/>
         </w:rPr>
@@ -60,7 +93,7 @@
                     <pic:cNvPicPr/>
                   </pic:nvPicPr>
                   <pic:blipFill>
-                    <a:blip r:embed="rId5"/>
+                    <a:blip r:embed="rId7"/>
                     <a:stretch>
                       <a:fillRect/>
                     </a:stretch>
@@ -199,6 +232,7 @@
       <w:r>
         <w:rPr>
           <w:rFonts w:cstheme="minorHAnsi"/>
+          <w:noProof/>
         </w:rPr>
         <w:drawing>
           <wp:inline distT="0" distB="0" distL="0" distR="0" wp14:anchorId="7014030A" wp14:editId="21AACB59">
@@ -216,7 +250,7 @@
                     <pic:cNvPicPr/>
                   </pic:nvPicPr>
                   <pic:blipFill>
-                    <a:blip r:embed="rId6"/>
+                    <a:blip r:embed="rId8"/>
                     <a:stretch>
                       <a:fillRect/>
                     </a:stretch>
@@ -290,28 +324,7 @@
             <w:rStyle w:val="Hyperlink"/>
             <w:rFonts w:cstheme="minorHAnsi"/>
           </w:rPr>
-          <w:t>o</w:t>
-        </w:r>
-        <w:r>
-          <w:rPr>
-            <w:rStyle w:val="Hyperlink"/>
-            <w:rFonts w:cstheme="minorHAnsi"/>
-          </w:rPr>
-          <w:t>vem</w:t>
-        </w:r>
-        <w:r>
-          <w:rPr>
-            <w:rStyle w:val="Hyperlink"/>
-            <w:rFonts w:cstheme="minorHAnsi"/>
-          </w:rPr>
-          <w:t>e</w:t>
-        </w:r>
-        <w:r>
-          <w:rPr>
-            <w:rStyle w:val="Hyperlink"/>
-            <w:rFonts w:cstheme="minorHAnsi"/>
-          </w:rPr>
-          <w:t>nt</w:t>
+          <w:t>ovement</w:t>
         </w:r>
         <w:proofErr w:type="spellEnd"/>
       </w:hyperlink>
@@ -547,31 +560,20 @@
         <w:rPr>
           <w:rFonts w:cstheme="minorHAnsi"/>
         </w:rPr>
-        <w:t xml:space="preserve">: </w:t>
-      </w:r>
-      <w:r>
-        <w:rPr>
-          <w:rFonts w:cstheme="minorHAnsi"/>
-        </w:rPr>
-        <w:t>Implement a third person camera that follows a moving object</w:t>
-      </w:r>
-      <w:r>
-        <w:rPr>
-          <w:rFonts w:cstheme="minorHAnsi"/>
-        </w:rPr>
-        <w:t xml:space="preserve"> </w:t>
-      </w:r>
-    </w:p>
-    <w:p>
-      <w:pPr>
-        <w:rPr>
-          <w:rFonts w:cstheme="minorHAnsi"/>
-        </w:rPr>
-      </w:pPr>
-      <w:r>
-        <w:rPr>
-          <w:rFonts w:cstheme="minorHAnsi"/>
-        </w:rPr>
+        <w:t xml:space="preserve">: Implement a third person camera that follows a moving object </w:t>
+      </w:r>
+    </w:p>
+    <w:p>
+      <w:pPr>
+        <w:rPr>
+          <w:rFonts w:cstheme="minorHAnsi"/>
+        </w:rPr>
+      </w:pPr>
+      <w:r>
+        <w:rPr>
+          <w:rFonts w:cstheme="minorHAnsi"/>
+        </w:rPr>
+        <w:lastRenderedPageBreak/>
         <w:t xml:space="preserve">For this task, I have referred to </w:t>
       </w:r>
       <w:proofErr w:type="spellStart"/>
@@ -614,14 +616,7 @@
         <w:rPr>
           <w:rFonts w:cstheme="minorHAnsi"/>
         </w:rPr>
-        <w:t xml:space="preserve"> is </w:t>
-      </w:r>
-      <w:r>
-        <w:rPr>
-          <w:rFonts w:cstheme="minorHAnsi"/>
-        </w:rPr>
-        <w:lastRenderedPageBreak/>
-        <w:t xml:space="preserve">because what I wanted to achieve for the movement control to be like </w:t>
+        <w:t xml:space="preserve"> is because what I wanted to achieve for the movement control to be like </w:t>
       </w:r>
       <w:proofErr w:type="spellStart"/>
       <w:r>
@@ -695,6 +690,7 @@
       <w:r>
         <w:rPr>
           <w:rFonts w:cstheme="minorHAnsi"/>
+          <w:noProof/>
         </w:rPr>
         <w:drawing>
           <wp:inline distT="0" distB="0" distL="0" distR="0" wp14:anchorId="66652C31" wp14:editId="525D514E">
@@ -712,7 +708,7 @@
                     <pic:cNvPicPr/>
                   </pic:nvPicPr>
                   <pic:blipFill>
-                    <a:blip r:embed="rId7"/>
+                    <a:blip r:embed="rId9"/>
                     <a:stretch>
                       <a:fillRect/>
                     </a:stretch>
@@ -758,35 +754,7 @@
             <w:rStyle w:val="Hyperlink"/>
             <w:rFonts w:cstheme="minorHAnsi"/>
           </w:rPr>
-          <w:t>CameraCo</w:t>
-        </w:r>
-        <w:r>
-          <w:rPr>
-            <w:rStyle w:val="Hyperlink"/>
-            <w:rFonts w:cstheme="minorHAnsi"/>
-          </w:rPr>
-          <w:t>n</w:t>
-        </w:r>
-        <w:r>
-          <w:rPr>
-            <w:rStyle w:val="Hyperlink"/>
-            <w:rFonts w:cstheme="minorHAnsi"/>
-          </w:rPr>
-          <w:t>tr</w:t>
-        </w:r>
-        <w:r>
-          <w:rPr>
-            <w:rStyle w:val="Hyperlink"/>
-            <w:rFonts w:cstheme="minorHAnsi"/>
-          </w:rPr>
-          <w:t>o</w:t>
-        </w:r>
-        <w:r>
-          <w:rPr>
-            <w:rStyle w:val="Hyperlink"/>
-            <w:rFonts w:cstheme="minorHAnsi"/>
-          </w:rPr>
-          <w:t>ller</w:t>
+          <w:t>CameraController</w:t>
         </w:r>
         <w:proofErr w:type="spellEnd"/>
       </w:hyperlink>
@@ -914,19 +882,7 @@
         <w:rPr>
           <w:rFonts w:cstheme="minorHAnsi"/>
         </w:rPr>
-        <w:t xml:space="preserve"> is to prevent the screen from flipping around</w:t>
-      </w:r>
-      <w:r>
-        <w:rPr>
-          <w:rFonts w:cstheme="minorHAnsi"/>
-        </w:rPr>
-        <w:t>(limit how much the camera can move)</w:t>
-      </w:r>
-      <w:r>
-        <w:rPr>
-          <w:rFonts w:cstheme="minorHAnsi"/>
-        </w:rPr>
-        <w:t xml:space="preserve">. </w:t>
+        <w:t xml:space="preserve"> is to prevent the screen from flipping around(limit how much the camera can move). </w:t>
       </w:r>
       <w:r>
         <w:rPr>
@@ -990,31 +946,7 @@
           <w:color w:val="1F1F1F"/>
           <w:shd w:val="clear" w:color="auto" w:fill="FFFFFF"/>
         </w:rPr>
-        <w:t>steering behaviours for controlling characters</w:t>
-      </w:r>
-      <w:r>
-        <w:rPr>
-          <w:rFonts w:cstheme="minorHAnsi"/>
-          <w:color w:val="1F1F1F"/>
-          <w:shd w:val="clear" w:color="auto" w:fill="FFFFFF"/>
-        </w:rPr>
-        <w:t>, I have implemented a simple seek and flee action for the robot. It can be activated by pressing 1(</w:t>
-      </w:r>
-      <w:r>
-        <w:rPr>
-          <w:rFonts w:cstheme="minorHAnsi"/>
-          <w:color w:val="1F1F1F"/>
-          <w:shd w:val="clear" w:color="auto" w:fill="FFFFFF"/>
-        </w:rPr>
-        <w:t>Alpha1</w:t>
-      </w:r>
-      <w:r>
-        <w:rPr>
-          <w:rFonts w:cstheme="minorHAnsi"/>
-          <w:color w:val="1F1F1F"/>
-          <w:shd w:val="clear" w:color="auto" w:fill="FFFFFF"/>
-        </w:rPr>
-        <w:t xml:space="preserve">) to activate seek and 2(Alpha2) for fleeing. The code for this action can be found </w:t>
+        <w:t xml:space="preserve">steering behaviours for controlling characters, I have implemented a simple seek and flee action for the robot. It can be activated by pressing 1(Alpha1) to activate seek and 2(Alpha2) for fleeing. The code for this action can be found </w:t>
       </w:r>
       <w:hyperlink w:anchor="RandomObjectMovement" w:history="1">
         <w:r>
@@ -1023,23 +955,7 @@
             <w:rFonts w:cstheme="minorHAnsi"/>
             <w:shd w:val="clear" w:color="auto" w:fill="FFFFFF"/>
           </w:rPr>
-          <w:t>he</w:t>
-        </w:r>
-        <w:r>
-          <w:rPr>
-            <w:rStyle w:val="Hyperlink"/>
-            <w:rFonts w:cstheme="minorHAnsi"/>
-            <w:shd w:val="clear" w:color="auto" w:fill="FFFFFF"/>
-          </w:rPr>
-          <w:t>r</w:t>
-        </w:r>
-        <w:r>
-          <w:rPr>
-            <w:rStyle w:val="Hyperlink"/>
-            <w:rFonts w:cstheme="minorHAnsi"/>
-            <w:shd w:val="clear" w:color="auto" w:fill="FFFFFF"/>
-          </w:rPr>
-          <w:t>e</w:t>
+          <w:t>here</w:t>
         </w:r>
       </w:hyperlink>
       <w:r>
@@ -1048,48 +964,24 @@
           <w:color w:val="1F1F1F"/>
           <w:shd w:val="clear" w:color="auto" w:fill="FFFFFF"/>
         </w:rPr>
-        <w:t>. For c</w:t>
-      </w:r>
+        <w:t xml:space="preserve">. For creating a </w:t>
+      </w:r>
+      <w:proofErr w:type="gramStart"/>
       <w:r>
         <w:rPr>
           <w:rFonts w:cstheme="minorHAnsi"/>
           <w:color w:val="1F1F1F"/>
           <w:shd w:val="clear" w:color="auto" w:fill="FFFFFF"/>
         </w:rPr>
-        <w:t>reat</w:t>
-      </w:r>
+        <w:t>hierarchical moving objects</w:t>
+      </w:r>
+      <w:proofErr w:type="gramEnd"/>
       <w:r>
         <w:rPr>
           <w:rFonts w:cstheme="minorHAnsi"/>
           <w:color w:val="1F1F1F"/>
           <w:shd w:val="clear" w:color="auto" w:fill="FFFFFF"/>
         </w:rPr>
-        <w:t>ing</w:t>
-      </w:r>
-      <w:r>
-        <w:rPr>
-          <w:rFonts w:cstheme="minorHAnsi"/>
-          <w:color w:val="1F1F1F"/>
-          <w:shd w:val="clear" w:color="auto" w:fill="FFFFFF"/>
-        </w:rPr>
-        <w:t xml:space="preserve"> a </w:t>
-      </w:r>
-      <w:proofErr w:type="gramStart"/>
-      <w:r>
-        <w:rPr>
-          <w:rFonts w:cstheme="minorHAnsi"/>
-          <w:color w:val="1F1F1F"/>
-          <w:shd w:val="clear" w:color="auto" w:fill="FFFFFF"/>
-        </w:rPr>
-        <w:t>hierarchical moving objects</w:t>
-      </w:r>
-      <w:proofErr w:type="gramEnd"/>
-      <w:r>
-        <w:rPr>
-          <w:rFonts w:cstheme="minorHAnsi"/>
-          <w:color w:val="1F1F1F"/>
-          <w:shd w:val="clear" w:color="auto" w:fill="FFFFFF"/>
-        </w:rPr>
         <w:t xml:space="preserve"> is the robot and the stickman.</w:t>
       </w:r>
     </w:p>
@@ -1102,7 +994,9 @@
       <w:r>
         <w:rPr>
           <w:rFonts w:cstheme="minorHAnsi"/>
-        </w:rPr>
+          <w:noProof/>
+        </w:rPr>
+        <w:lastRenderedPageBreak/>
         <w:drawing>
           <wp:inline distT="0" distB="0" distL="0" distR="0" wp14:anchorId="4B10E341" wp14:editId="61EB0276">
             <wp:extent cx="2581635" cy="2191056"/>
@@ -1119,7 +1013,7 @@
                     <pic:cNvPicPr/>
                   </pic:nvPicPr>
                   <pic:blipFill>
-                    <a:blip r:embed="rId7"/>
+                    <a:blip r:embed="rId9"/>
                     <a:stretch>
                       <a:fillRect/>
                     </a:stretch>
@@ -1142,6 +1036,7 @@
       <w:r>
         <w:rPr>
           <w:rFonts w:cstheme="minorHAnsi"/>
+          <w:noProof/>
         </w:rPr>
         <w:drawing>
           <wp:inline distT="0" distB="0" distL="0" distR="0" wp14:anchorId="1FA4B8D6" wp14:editId="52D236A3">
@@ -1159,7 +1054,7 @@
                     <pic:cNvPicPr/>
                   </pic:nvPicPr>
                   <pic:blipFill>
-                    <a:blip r:embed="rId8"/>
+                    <a:blip r:embed="rId10"/>
                     <a:stretch>
                       <a:fillRect/>
                     </a:stretch>
@@ -1182,100 +1077,77 @@
       <w:r>
         <w:rPr>
           <w:rFonts w:cstheme="minorHAnsi"/>
-        </w:rPr>
-        <w:br w:type="page"/>
-      </w:r>
-    </w:p>
-    <w:p>
-      <w:pPr>
-        <w:rPr>
-          <w:rFonts w:cstheme="minorHAnsi"/>
           <w:b/>
           <w:bCs/>
         </w:rPr>
-      </w:pPr>
-      <w:r>
+        <w:t>References:</w:t>
+      </w:r>
+    </w:p>
+    <w:p>
+      <w:pPr>
+        <w:rPr>
+          <w:rFonts w:cstheme="minorHAnsi"/>
+        </w:rPr>
+      </w:pPr>
+      <w:r>
+        <w:rPr>
+          <w:rFonts w:cstheme="minorHAnsi"/>
+        </w:rPr>
+        <w:t xml:space="preserve">Making a third person camera: </w:t>
+      </w:r>
+      <w:bookmarkStart w:id="0" w:name="PlayerMovement"/>
+      <w:r>
+        <w:rPr>
+          <w:rFonts w:cstheme="minorHAnsi"/>
+        </w:rPr>
+        <w:fldChar w:fldCharType="begin"/>
+      </w:r>
+      <w:r>
+        <w:rPr>
+          <w:rFonts w:cstheme="minorHAnsi"/>
+        </w:rPr>
+        <w:instrText xml:space="preserve"> HYPERLINK "https://youtu.be/7nxpDwnU0uU?t=190" </w:instrText>
+      </w:r>
+      <w:r>
+        <w:rPr>
+          <w:rFonts w:cstheme="minorHAnsi"/>
+        </w:rPr>
+      </w:r>
+      <w:r>
+        <w:rPr>
+          <w:rFonts w:cstheme="minorHAnsi"/>
+        </w:rPr>
+        <w:fldChar w:fldCharType="separate"/>
+      </w:r>
+      <w:r>
+        <w:rPr>
+          <w:rStyle w:val="Hyperlink"/>
+          <w:rFonts w:cstheme="minorHAnsi"/>
+        </w:rPr>
+        <w:t>https://youtu.be/7nxpDwnU0uU?t=190</w:t>
+      </w:r>
+      <w:r>
+        <w:rPr>
+          <w:rFonts w:cstheme="minorHAnsi"/>
+        </w:rPr>
+        <w:fldChar w:fldCharType="end"/>
+      </w:r>
+    </w:p>
+    <w:p>
+      <w:pPr>
         <w:rPr>
           <w:rFonts w:cstheme="minorHAnsi"/>
           <w:b/>
           <w:bCs/>
         </w:rPr>
-        <w:lastRenderedPageBreak/>
-        <w:t>References:</w:t>
-      </w:r>
-    </w:p>
-    <w:p>
-      <w:pPr>
-        <w:rPr>
-          <w:rFonts w:cstheme="minorHAnsi"/>
-        </w:rPr>
-      </w:pPr>
-      <w:r>
-        <w:rPr>
-          <w:rFonts w:cstheme="minorHAnsi"/>
-        </w:rPr>
-        <w:t xml:space="preserve">Making a third person camera: </w:t>
-      </w:r>
-      <w:bookmarkStart w:id="0" w:name="PlayerMovement"/>
-      <w:r>
-        <w:rPr>
-          <w:rFonts w:cstheme="minorHAnsi"/>
-        </w:rPr>
-        <w:fldChar w:fldCharType="begin"/>
-      </w:r>
-      <w:r>
-        <w:rPr>
-          <w:rFonts w:cstheme="minorHAnsi"/>
-        </w:rPr>
-        <w:instrText xml:space="preserve"> HYPERLINK "</w:instrText>
-      </w:r>
-      <w:r>
-        <w:rPr>
-          <w:rFonts w:cstheme="minorHAnsi"/>
-        </w:rPr>
-        <w:instrText>https://youtu.be/7nxpDwnU0uU?t=190</w:instrText>
-      </w:r>
-      <w:r>
-        <w:rPr>
-          <w:rFonts w:cstheme="minorHAnsi"/>
-        </w:rPr>
-        <w:instrText xml:space="preserve">" </w:instrText>
-      </w:r>
-      <w:r>
-        <w:rPr>
-          <w:rFonts w:cstheme="minorHAnsi"/>
-        </w:rPr>
-        <w:fldChar w:fldCharType="separate"/>
-      </w:r>
-      <w:r>
-        <w:rPr>
-          <w:rStyle w:val="Hyperlink"/>
-          <w:rFonts w:cstheme="minorHAnsi"/>
-        </w:rPr>
-        <w:t>https://youtu.be/7nxpDwnU0uU?t=190</w:t>
-      </w:r>
-      <w:r>
-        <w:rPr>
-          <w:rFonts w:cstheme="minorHAnsi"/>
-        </w:rPr>
-        <w:fldChar w:fldCharType="end"/>
-      </w:r>
-    </w:p>
-    <w:p>
-      <w:pPr>
+      </w:pPr>
+      <w:proofErr w:type="spellStart"/>
+      <w:r>
         <w:rPr>
           <w:rFonts w:cstheme="minorHAnsi"/>
           <w:b/>
           <w:bCs/>
         </w:rPr>
-      </w:pPr>
-      <w:proofErr w:type="spellStart"/>
-      <w:r>
-        <w:rPr>
-          <w:rFonts w:cstheme="minorHAnsi"/>
-          <w:b/>
-          <w:bCs/>
-        </w:rPr>
         <w:t>PlayerMovement.cs</w:t>
       </w:r>
       <w:bookmarkEnd w:id="0"/>
@@ -1291,6 +1163,7 @@
       <w:r>
         <w:rPr>
           <w:rFonts w:cstheme="minorHAnsi"/>
+          <w:noProof/>
         </w:rPr>
         <w:drawing>
           <wp:inline distT="0" distB="0" distL="0" distR="0" wp14:anchorId="7BAD859C" wp14:editId="26273389">
@@ -1308,7 +1181,7 @@
                     <pic:cNvPicPr/>
                   </pic:nvPicPr>
                   <pic:blipFill>
-                    <a:blip r:embed="rId9"/>
+                    <a:blip r:embed="rId11"/>
                     <a:stretch>
                       <a:fillRect/>
                     </a:stretch>
@@ -1339,7 +1212,9 @@
       <w:r>
         <w:rPr>
           <w:rFonts w:cstheme="minorHAnsi"/>
-        </w:rPr>
+          <w:noProof/>
+        </w:rPr>
+        <w:lastRenderedPageBreak/>
         <w:drawing>
           <wp:inline distT="0" distB="0" distL="0" distR="0" wp14:anchorId="1C61FDF4" wp14:editId="2B431132">
             <wp:extent cx="4755970" cy="5334000"/>
@@ -1356,7 +1231,7 @@
                     <pic:cNvPicPr/>
                   </pic:nvPicPr>
                   <pic:blipFill>
-                    <a:blip r:embed="rId10"/>
+                    <a:blip r:embed="rId12"/>
                     <a:stretch>
                       <a:fillRect/>
                     </a:stretch>
@@ -1387,8 +1262,8 @@
       <w:r>
         <w:rPr>
           <w:rFonts w:cstheme="minorHAnsi"/>
-        </w:rPr>
-        <w:lastRenderedPageBreak/>
+          <w:noProof/>
+        </w:rPr>
         <w:drawing>
           <wp:inline distT="0" distB="0" distL="0" distR="0" wp14:anchorId="5F0E92F7" wp14:editId="4D28FBF3">
             <wp:extent cx="3982006" cy="1609950"/>
@@ -1405,7 +1280,7 @@
                     <pic:cNvPicPr/>
                   </pic:nvPicPr>
                   <pic:blipFill>
-                    <a:blip r:embed="rId11"/>
+                    <a:blip r:embed="rId13"/>
                     <a:stretch>
                       <a:fillRect/>
                     </a:stretch>
@@ -1428,7 +1303,6 @@
     </w:p>
     <w:p>
       <w:pPr>
-        <w:spacing w:line="240" w:lineRule="auto"/>
         <w:rPr>
           <w:rFonts w:cstheme="minorHAnsi"/>
           <w:b/>
@@ -1436,30 +1310,49 @@
         </w:rPr>
       </w:pPr>
       <w:bookmarkStart w:id="1" w:name="CameraController"/>
-      <w:proofErr w:type="spellStart"/>
       <w:r>
         <w:rPr>
           <w:rFonts w:cstheme="minorHAnsi"/>
           <w:b/>
           <w:bCs/>
         </w:rPr>
-        <w:t>Camera</w:t>
-      </w:r>
-      <w:r>
+        <w:br w:type="page"/>
+      </w:r>
+    </w:p>
+    <w:p>
+      <w:pPr>
+        <w:spacing w:line="240" w:lineRule="auto"/>
         <w:rPr>
           <w:rFonts w:cstheme="minorHAnsi"/>
           <w:b/>
           <w:bCs/>
         </w:rPr>
-        <w:t>Controller</w:t>
-      </w:r>
-      <w:bookmarkEnd w:id="1"/>
+      </w:pPr>
+      <w:proofErr w:type="spellStart"/>
       <w:r>
         <w:rPr>
           <w:rFonts w:cstheme="minorHAnsi"/>
           <w:b/>
           <w:bCs/>
         </w:rPr>
+        <w:lastRenderedPageBreak/>
+        <w:t>Camera</w:t>
+      </w:r>
+      <w:r>
+        <w:rPr>
+          <w:rFonts w:cstheme="minorHAnsi"/>
+          <w:b/>
+          <w:bCs/>
+        </w:rPr>
+        <w:t>Controller</w:t>
+      </w:r>
+      <w:bookmarkEnd w:id="1"/>
+      <w:r>
+        <w:rPr>
+          <w:rFonts w:cstheme="minorHAnsi"/>
+          <w:b/>
+          <w:bCs/>
+        </w:rPr>
         <w:t>.cs</w:t>
       </w:r>
       <w:proofErr w:type="spellEnd"/>
@@ -1474,6 +1367,7 @@
       <w:r>
         <w:rPr>
           <w:rFonts w:cstheme="minorHAnsi"/>
+          <w:noProof/>
         </w:rPr>
         <w:drawing>
           <wp:inline distT="0" distB="0" distL="0" distR="0" wp14:anchorId="2583523D" wp14:editId="15FCF486">
@@ -1491,7 +1385,7 @@
                     <pic:cNvPicPr/>
                   </pic:nvPicPr>
                   <pic:blipFill>
-                    <a:blip r:embed="rId12"/>
+                    <a:blip r:embed="rId14"/>
                     <a:stretch>
                       <a:fillRect/>
                     </a:stretch>
@@ -1514,7 +1408,6 @@
     </w:p>
     <w:p>
       <w:pPr>
-        <w:spacing w:line="240" w:lineRule="auto"/>
         <w:rPr>
           <w:rFonts w:cstheme="minorHAnsi"/>
           <w:b/>
@@ -1522,13 +1415,31 @@
         </w:rPr>
       </w:pPr>
       <w:bookmarkStart w:id="2" w:name="RandomObjectMovement"/>
-      <w:proofErr w:type="spellStart"/>
       <w:r>
         <w:rPr>
           <w:rFonts w:cstheme="minorHAnsi"/>
           <w:b/>
           <w:bCs/>
         </w:rPr>
+        <w:br w:type="page"/>
+      </w:r>
+    </w:p>
+    <w:p>
+      <w:pPr>
+        <w:spacing w:line="240" w:lineRule="auto"/>
+        <w:rPr>
+          <w:rFonts w:cstheme="minorHAnsi"/>
+          <w:b/>
+          <w:bCs/>
+        </w:rPr>
+      </w:pPr>
+      <w:proofErr w:type="spellStart"/>
+      <w:r>
+        <w:rPr>
+          <w:rFonts w:cstheme="minorHAnsi"/>
+          <w:b/>
+          <w:bCs/>
+        </w:rPr>
         <w:lastRenderedPageBreak/>
         <w:t>RandomObjectMovement</w:t>
       </w:r>
@@ -1553,6 +1464,7 @@
       <w:r>
         <w:rPr>
           <w:rFonts w:cstheme="minorHAnsi"/>
+          <w:noProof/>
         </w:rPr>
         <w:drawing>
           <wp:inline distT="0" distB="0" distL="0" distR="0" wp14:anchorId="63C04BE3" wp14:editId="204C65EC">
@@ -1570,7 +1482,7 @@
                     <pic:cNvPicPr/>
                   </pic:nvPicPr>
                   <pic:blipFill>
-                    <a:blip r:embed="rId13"/>
+                    <a:blip r:embed="rId15"/>
                     <a:stretch>
                       <a:fillRect/>
                     </a:stretch>
@@ -2542,4 +2454,16 @@
     </a:ext>
   </a:extLst>
 </a:theme>
+</file>
+
+<file path=customXml/item1.xml><?xml version="1.0" encoding="utf-8"?>
+<b:Sources xmlns:b="http://schemas.openxmlformats.org/officeDocument/2006/bibliography" xmlns="http://schemas.openxmlformats.org/officeDocument/2006/bibliography" SelectedStyle="\APASixthEditionOfficeOnline.xsl" StyleName="APA" Version="6"/>
+</file>
+
+<file path=customXml/itemProps1.xml><?xml version="1.0" encoding="utf-8"?>
+<ds:datastoreItem xmlns:ds="http://schemas.openxmlformats.org/officeDocument/2006/customXml" ds:itemID="{F90E2779-DBF1-4ED6-8CC9-938981F9543C}">
+  <ds:schemaRefs>
+    <ds:schemaRef ds:uri="http://schemas.openxmlformats.org/officeDocument/2006/bibliography"/>
+  </ds:schemaRefs>
+</ds:datastoreItem>
 </file>
</xml_diff>